<commit_message>
Another update to the requirements ^^
</commit_message>
<xml_diff>
--- a/documentation/external/Requirements.docx
+++ b/documentation/external/Requirements.docx
@@ -82,8 +82,8 @@
         <w:br w:type="page"/>
       </w:r>
     </w:p>
-    <w:bookmarkStart w:id="6" w:name="_Toc357348453" w:displacedByCustomXml="next"/>
-    <w:bookmarkStart w:id="7" w:name="_Toc357451954" w:displacedByCustomXml="next"/>
+    <w:bookmarkStart w:id="6" w:name="_Toc357451954" w:displacedByCustomXml="next"/>
+    <w:bookmarkStart w:id="7" w:name="_Toc357348453" w:displacedByCustomXml="next"/>
     <w:sdt>
       <w:sdtPr>
         <w:rPr>
@@ -2503,21 +2503,7 @@
                 <w:rStyle w:val="Hyperlink"/>
                 <w:noProof/>
               </w:rPr>
-              <w:t>4.4 L</w:t>
-            </w:r>
-            <w:r>
-              <w:rPr>
-                <w:rStyle w:val="Hyperlink"/>
-                <w:noProof/>
-              </w:rPr>
-              <w:t>a</w:t>
-            </w:r>
-            <w:r>
-              <w:rPr>
-                <w:rStyle w:val="Hyperlink"/>
-                <w:noProof/>
-              </w:rPr>
-              <w:t>yout</w:t>
+              <w:t>4.4 Layout</w:t>
             </w:r>
             <w:r>
               <w:rPr>
@@ -2610,9 +2596,9 @@
       <w:r>
         <w:t>Introduction</w:t>
       </w:r>
+      <w:bookmarkEnd w:id="8"/>
       <w:bookmarkEnd w:id="7"/>
       <w:bookmarkEnd w:id="6"/>
-      <w:bookmarkEnd w:id="8"/>
     </w:p>
     <w:p>
       <w:pPr>
@@ -3336,7 +3322,7 @@
           <w:noProof/>
         </w:rPr>
         <w:drawing>
-          <wp:anchor distT="0" distB="0" distL="114300" distR="114300" simplePos="0" relativeHeight="251652608" behindDoc="0" locked="0" layoutInCell="1" allowOverlap="1" wp14:anchorId="4A72EA28" wp14:editId="68581C80">
+          <wp:anchor distT="0" distB="0" distL="114300" distR="114300" simplePos="0" relativeHeight="251651584" behindDoc="0" locked="0" layoutInCell="1" allowOverlap="1" wp14:anchorId="4A72EA28" wp14:editId="68581C80">
             <wp:simplePos x="1144988" y="4786685"/>
             <wp:positionH relativeFrom="margin">
               <wp:align>left</wp:align>
@@ -3419,7 +3405,7 @@
           <w:noProof/>
         </w:rPr>
         <w:drawing>
-          <wp:anchor distT="0" distB="0" distL="114300" distR="114300" simplePos="0" relativeHeight="251655680" behindDoc="0" locked="0" layoutInCell="1" allowOverlap="1" wp14:anchorId="14EDB5E3" wp14:editId="6138F057">
+          <wp:anchor distT="0" distB="0" distL="114300" distR="114300" simplePos="0" relativeHeight="251654656" behindDoc="0" locked="0" layoutInCell="1" allowOverlap="1" wp14:anchorId="14EDB5E3" wp14:editId="6138F057">
             <wp:simplePos x="0" y="0"/>
             <wp:positionH relativeFrom="margin">
               <wp:align>left</wp:align>
@@ -3509,7 +3495,7 @@
           <w:noProof/>
         </w:rPr>
         <w:drawing>
-          <wp:anchor distT="0" distB="0" distL="114300" distR="114300" simplePos="0" relativeHeight="251658752" behindDoc="0" locked="0" layoutInCell="1" allowOverlap="1" wp14:anchorId="5597B57A" wp14:editId="46BA52F0">
+          <wp:anchor distT="0" distB="0" distL="114300" distR="114300" simplePos="0" relativeHeight="251657728" behindDoc="0" locked="0" layoutInCell="1" allowOverlap="1" wp14:anchorId="5597B57A" wp14:editId="46BA52F0">
             <wp:simplePos x="0" y="0"/>
             <wp:positionH relativeFrom="margin">
               <wp:align>left</wp:align>
@@ -3599,7 +3585,7 @@
           <w:noProof/>
         </w:rPr>
         <w:drawing>
-          <wp:anchor distT="0" distB="0" distL="114300" distR="114300" simplePos="0" relativeHeight="251661824" behindDoc="0" locked="0" layoutInCell="1" allowOverlap="1" wp14:anchorId="49FA994E" wp14:editId="4170BC5F">
+          <wp:anchor distT="0" distB="0" distL="114300" distR="114300" simplePos="0" relativeHeight="251660800" behindDoc="0" locked="0" layoutInCell="1" allowOverlap="1" wp14:anchorId="49FA994E" wp14:editId="4170BC5F">
             <wp:simplePos x="0" y="0"/>
             <wp:positionH relativeFrom="margin">
               <wp:align>left</wp:align>
@@ -3688,7 +3674,7 @@
           <w:noProof/>
         </w:rPr>
         <w:drawing>
-          <wp:anchor distT="0" distB="0" distL="114300" distR="114300" simplePos="0" relativeHeight="251664896" behindDoc="0" locked="0" layoutInCell="1" allowOverlap="1" wp14:anchorId="6ED54261" wp14:editId="23E4088C">
+          <wp:anchor distT="0" distB="0" distL="114300" distR="114300" simplePos="0" relativeHeight="251663872" behindDoc="0" locked="0" layoutInCell="1" allowOverlap="1" wp14:anchorId="6ED54261" wp14:editId="23E4088C">
             <wp:simplePos x="0" y="0"/>
             <wp:positionH relativeFrom="margin">
               <wp:posOffset>0</wp:posOffset>
@@ -9788,13 +9774,9 @@
           <w:i/>
           <w:sz w:val="24"/>
           <w:szCs w:val="24"/>
-          <w:lang w:val="de-DE"/>
         </w:rPr>
       </w:pPr>
       <w:r>
-        <w:rPr>
-          <w:lang w:val="de-DE"/>
-        </w:rPr>
         <w:br w:type="page"/>
       </w:r>
     </w:p>
@@ -9910,14 +9892,31 @@
         </w:numPr>
         <w:rPr>
           <w:color w:val="000000"/>
-          <w:lang w:val="de-DE"/>
         </w:rPr>
       </w:pPr>
       <w:r>
         <w:rPr>
           <w:color w:val="000000"/>
         </w:rPr>
-        <w:t>The height should be approximately double the font height.</w:t>
+        <w:t xml:space="preserve">The height should be </w:t>
+      </w:r>
+      <w:r>
+        <w:rPr>
+          <w:color w:val="000000"/>
+        </w:rPr>
+        <w:t>at least</w:t>
+      </w:r>
+      <w:r>
+        <w:rPr>
+          <w:color w:val="000000"/>
+        </w:rPr>
+        <w:t xml:space="preserve"> double the font height.</w:t>
+      </w:r>
+      <w:r>
+        <w:rPr>
+          <w:color w:val="000000"/>
+        </w:rPr>
+        <w:t xml:space="preserve"> This ensures an adequate amount of whitespace around the vertex name.</w:t>
       </w:r>
     </w:p>
     <w:p>
@@ -9959,13 +9958,49 @@
         <w:rPr>
           <w:color w:val="000000"/>
         </w:rPr>
-        <w:t>Font size should be adjusted to fit the maximum label width inside the rectangle.</w:t>
+        <w:t>The f</w:t>
+      </w:r>
+      <w:r>
+        <w:rPr>
+          <w:color w:val="000000"/>
+        </w:rPr>
+        <w:t>ont size</w:t>
+      </w:r>
+      <w:r>
+        <w:rPr>
+          <w:color w:val="000000"/>
+        </w:rPr>
+        <w:t xml:space="preserve"> for a single graph</w:t>
+      </w:r>
+      <w:r>
+        <w:rPr>
+          <w:color w:val="000000"/>
+        </w:rPr>
+        <w:t xml:space="preserve"> should be adjusted to fit the maximum label width inside the </w:t>
+      </w:r>
+      <w:r>
+        <w:rPr>
+          <w:color w:val="000000"/>
+        </w:rPr>
+        <w:t>designated vertex size</w:t>
+      </w:r>
+      <w:r>
+        <w:rPr>
+          <w:color w:val="000000"/>
+        </w:rPr>
+        <w:t>.</w:t>
       </w:r>
       <w:r>
         <w:rPr>
           <w:color w:val="000000"/>
         </w:rPr>
         <w:t xml:space="preserve"> </w:t>
+      </w:r>
+      <w:r>
+        <w:rPr>
+          <w:color w:val="000000"/>
+        </w:rPr>
+        <w:t>The font size should be constant for all vertices in a single graph.</w:t>
       </w:r>
     </w:p>
     <w:p>
@@ -10007,7 +10042,25 @@
         </w:numPr>
       </w:pPr>
       <w:r>
-        <w:t>This selection can be iterated over the entire graph (selecting the neighbours of all the selected vertices iteratively).</w:t>
+        <w:t xml:space="preserve">This selection can be iterated </w:t>
+      </w:r>
+      <w:r>
+        <w:t xml:space="preserve">in a single direction </w:t>
+      </w:r>
+      <w:r>
+        <w:t>over the entire graph</w:t>
+      </w:r>
+      <w:r>
+        <w:t xml:space="preserve">. This means that the subclasses </w:t>
+      </w:r>
+      <w:r>
+        <w:rPr>
+          <w:i/>
+        </w:rPr>
+        <w:t>or</w:t>
+      </w:r>
+      <w:r>
+        <w:t xml:space="preserve"> the superclasses of the selected vertices will be selected and, on repetition, the sub- or superclasses of the new selection. This process can then be continued to an arbitrary number of levels.</w:t>
       </w:r>
     </w:p>
     <w:p>
@@ -10060,25 +10113,7 @@
           <w:sz w:val="21"/>
           <w:szCs w:val="21"/>
         </w:rPr>
-        <w:t>The number of edge-crossings should be minimized (a</w:t>
-      </w:r>
-      <w:r>
-        <w:rPr>
-          <w:rFonts w:ascii="Segoe UI" w:hAnsi="Segoe UI" w:cs="Segoe UI"/>
-          <w:color w:val="000000"/>
-          <w:sz w:val="21"/>
-          <w:szCs w:val="21"/>
-        </w:rPr>
-        <w:t>nd multi</w:t>
-      </w:r>
-      <w:r>
-        <w:rPr>
-          <w:rFonts w:ascii="Segoe UI" w:hAnsi="Segoe UI" w:cs="Segoe UI"/>
-          <w:color w:val="000000"/>
-          <w:sz w:val="21"/>
-          <w:szCs w:val="21"/>
-        </w:rPr>
-        <w:t>-</w:t>
+        <w:t>The number of edge-crossings should be minimized (and multi-</w:t>
       </w:r>
       <w:r>
         <w:rPr>
@@ -10096,25 +10131,7 @@
           <w:sz w:val="21"/>
           <w:szCs w:val="21"/>
         </w:rPr>
-        <w:t xml:space="preserve"> edges in a single point avoided completely</w:t>
-      </w:r>
-      <w:r>
-        <w:rPr>
-          <w:rFonts w:ascii="Segoe UI" w:hAnsi="Segoe UI" w:cs="Segoe UI"/>
-          <w:color w:val="000000"/>
-          <w:sz w:val="21"/>
-          <w:szCs w:val="21"/>
-        </w:rPr>
-        <w:t>)</w:t>
-      </w:r>
-      <w:r>
-        <w:rPr>
-          <w:rFonts w:ascii="Segoe UI" w:hAnsi="Segoe UI" w:cs="Segoe UI"/>
-          <w:color w:val="000000"/>
-          <w:sz w:val="21"/>
-          <w:szCs w:val="21"/>
-        </w:rPr>
-        <w:t>.</w:t>
+        <w:t xml:space="preserve"> edges in a single point avoided completely).</w:t>
       </w:r>
     </w:p>
     <w:p>
@@ -10141,88 +10158,7 @@
           <w:sz w:val="21"/>
           <w:szCs w:val="21"/>
         </w:rPr>
-        <w:t>n</w:t>
-      </w:r>
-      <w:r>
-        <w:rPr>
-          <w:rFonts w:ascii="Segoe UI" w:hAnsi="Segoe UI" w:cs="Segoe UI"/>
-          <w:color w:val="000000"/>
-          <w:sz w:val="21"/>
-          <w:szCs w:val="21"/>
-        </w:rPr>
-        <w:t>o contact</w:t>
-      </w:r>
-      <w:r>
-        <w:rPr>
-          <w:rFonts w:ascii="Segoe UI" w:hAnsi="Segoe UI" w:cs="Segoe UI"/>
-          <w:color w:val="000000"/>
-          <w:sz w:val="21"/>
-          <w:szCs w:val="21"/>
-        </w:rPr>
-        <w:t xml:space="preserve"> or overlay</w:t>
-      </w:r>
-      <w:r>
-        <w:rPr>
-          <w:rFonts w:ascii="Segoe UI" w:hAnsi="Segoe UI" w:cs="Segoe UI"/>
-          <w:color w:val="000000"/>
-          <w:sz w:val="21"/>
-          <w:szCs w:val="21"/>
-        </w:rPr>
-        <w:t xml:space="preserve"> of nodes and edges </w:t>
-      </w:r>
-      <w:r>
-        <w:rPr>
-          <w:rFonts w:ascii="Segoe UI" w:hAnsi="Segoe UI" w:cs="Segoe UI"/>
-          <w:color w:val="000000"/>
-          <w:sz w:val="21"/>
-          <w:szCs w:val="21"/>
-        </w:rPr>
-        <w:t>with the exception of</w:t>
-      </w:r>
-      <w:r>
-        <w:rPr>
-          <w:rFonts w:ascii="Segoe UI" w:hAnsi="Segoe UI" w:cs="Segoe UI"/>
-          <w:color w:val="000000"/>
-          <w:sz w:val="21"/>
-          <w:szCs w:val="21"/>
-        </w:rPr>
-        <w:t xml:space="preserve"> incident </w:t>
-      </w:r>
-      <w:r>
-        <w:rPr>
-          <w:rFonts w:ascii="Segoe UI" w:hAnsi="Segoe UI" w:cs="Segoe UI"/>
-          <w:color w:val="000000"/>
-          <w:sz w:val="21"/>
-          <w:szCs w:val="21"/>
-        </w:rPr>
-        <w:t xml:space="preserve">nodes and </w:t>
-      </w:r>
-      <w:r>
-        <w:rPr>
-          <w:rFonts w:ascii="Segoe UI" w:hAnsi="Segoe UI" w:cs="Segoe UI"/>
-          <w:color w:val="000000"/>
-          <w:sz w:val="21"/>
-          <w:szCs w:val="21"/>
-        </w:rPr>
-        <w:t>edge</w:t>
-      </w:r>
-      <w:r>
-        <w:rPr>
-          <w:rFonts w:ascii="Segoe UI" w:hAnsi="Segoe UI" w:cs="Segoe UI"/>
-          <w:color w:val="000000"/>
-          <w:sz w:val="21"/>
-          <w:szCs w:val="21"/>
-        </w:rPr>
-        <w:t>s</w:t>
-      </w:r>
-      <w:r>
-        <w:rPr>
-          <w:rFonts w:ascii="Segoe UI" w:hAnsi="Segoe UI" w:cs="Segoe UI"/>
-          <w:color w:val="000000"/>
-          <w:sz w:val="21"/>
-          <w:szCs w:val="21"/>
-        </w:rPr>
-        <w:t>.</w:t>
+        <w:t>no contact or overlay of nodes and edges with the exception of incident nodes and edges.</w:t>
       </w:r>
     </w:p>
     <w:p>
@@ -10296,8 +10232,6 @@
         <w:pStyle w:val="Heading2"/>
       </w:pPr>
       <w:bookmarkStart w:id="101" w:name="_Toc358814019"/>
-      <w:bookmarkStart w:id="102" w:name="_GoBack"/>
-      <w:bookmarkEnd w:id="102"/>
       <w:r>
         <w:t>4.4 Layout</w:t>
       </w:r>
@@ -10332,58 +10266,18 @@
           <w:rFonts w:ascii="Calibri" w:hAnsi="Calibri" w:cs="Segoe UI"/>
           <w:color w:val="000000"/>
         </w:rPr>
-        <w:t>h</w:t>
-      </w:r>
-      <w:r>
-        <w:rPr>
-          <w:rFonts w:ascii="Calibri" w:hAnsi="Calibri" w:cs="Segoe UI"/>
-          <w:color w:val="000000"/>
-        </w:rPr>
-        <w:t xml:space="preserve">ierarchal layout </w:t>
-      </w:r>
-      <w:r>
-        <w:rPr>
-          <w:rFonts w:ascii="Calibri" w:hAnsi="Calibri" w:cs="Segoe UI"/>
-          <w:color w:val="000000"/>
-        </w:rPr>
-        <w:t xml:space="preserve">will be used </w:t>
-      </w:r>
-      <w:r>
-        <w:rPr>
-          <w:rFonts w:ascii="Calibri" w:hAnsi="Calibri" w:cs="Segoe UI"/>
-          <w:color w:val="000000"/>
-        </w:rPr>
-        <w:t>to allow the proper display of super- and subclasses</w:t>
-      </w:r>
-      <w:r>
-        <w:rPr>
-          <w:rFonts w:ascii="Calibri" w:hAnsi="Calibri" w:cs="Segoe UI"/>
-          <w:color w:val="000000"/>
-        </w:rPr>
-        <w:t>.</w:t>
+        <w:t>hierarchal layout will be used to allow the proper display of super- and subclasses.</w:t>
       </w:r>
     </w:p>
     <w:p>
       <w:pPr>
-        <w:pStyle w:val="ListParagraph"/>
-        <w:rPr>
-          <w:color w:val="000000"/>
-          <w:lang w:val="de-DE"/>
-        </w:rPr>
-      </w:pPr>
-      <w:r>
+        <w:ind w:left="360"/>
         <w:rPr>
           <w:color w:val="000000"/>
         </w:rPr>
-        <w:br/>
-      </w:r>
-      <w:r>
-        <w:rPr>
-          <w:color w:val="000000"/>
-          <w:lang w:val="de-DE"/>
-        </w:rPr>
-        <w:br/>
-      </w:r>
+      </w:pPr>
+      <w:bookmarkStart w:id="102" w:name="_GoBack"/>
+      <w:bookmarkEnd w:id="102"/>
     </w:p>
     <w:p>
       <w:pPr>
@@ -10467,7 +10361,7 @@
         <w:rStyle w:val="PageNumber"/>
         <w:noProof/>
       </w:rPr>
-      <w:t>11</w:t>
+      <w:t>12</w:t>
     </w:r>
     <w:r>
       <w:rPr>
@@ -14163,7 +14057,7 @@
 </file>
 
 <file path=customXml/itemProps1.xml><?xml version="1.0" encoding="utf-8"?>
-<ds:datastoreItem xmlns:ds="http://schemas.openxmlformats.org/officeDocument/2006/customXml" ds:itemID="{99BFF8DB-3BEB-45CB-9831-24A123BEDE6C}">
+<ds:datastoreItem xmlns:ds="http://schemas.openxmlformats.org/officeDocument/2006/customXml" ds:itemID="{AF41C44C-918D-421F-9115-599BD470CE2D}">
   <ds:schemaRefs>
     <ds:schemaRef ds:uri="http://schemas.openxmlformats.org/officeDocument/2006/bibliography"/>
   </ds:schemaRefs>

</xml_diff>